<commit_message>
Added Q1 and Q3
</commit_message>
<xml_diff>
--- a/TUTS/T1/1_BRMKEA001_CLLSTE009.docx
+++ b/TUTS/T1/1_BRMKEA001_CLLSTE009.docx
@@ -133,7 +133,7 @@
       </w:tblPr>
       <w:tblGrid>
         <w:gridCol w:w="5286"/>
-        <w:gridCol w:w="3730"/>
+        <w:gridCol w:w="4508"/>
       </w:tblGrid>
       <w:tr>
         <w:tc>
@@ -166,7 +166,7 @@
                           <pic:cNvPicPr/>
                         </pic:nvPicPr>
                         <pic:blipFill rotWithShape="1">
-                          <a:blip r:embed="rId4"/>
+                          <a:blip r:embed="rId6"/>
                           <a:srcRect t="19082" r="78861" b="5475"/>
                           <a:stretch/>
                         </pic:blipFill>
@@ -253,22 +253,28 @@
     </w:p>
     <w:p>
       <w:r>
-        <w:t xml:space="preserve">1. What is the purpose of using Git? </w:t>
-      </w:r>
-    </w:p>
-    <w:p>
-      <w:r>
-        <w:t xml:space="preserve">2. List the four commands you would use to commit the </w:t>
-      </w:r>
-      <w:proofErr w:type="gramStart"/>
-      <w:r>
-        <w:t>file ’</w:t>
-      </w:r>
-      <w:proofErr w:type="gramEnd"/>
-      <w:r>
-        <w:t xml:space="preserve">changes.txt’ (assuming the file has been changed since the last commit) to Git and push it to the GitHub repository </w:t>
-      </w:r>
-      <w:hyperlink r:id="rId5" w:history="1">
+        <w:t xml:space="preserve">1. </w:t>
+      </w:r>
+      <w:r>
+        <w:t xml:space="preserve">What is the purpose of using Git? </w:t>
+      </w:r>
+    </w:p>
+    <w:p>
+      <w:pPr>
+        <w:ind w:left="720"/>
+      </w:pPr>
+      <w:r>
+        <w:t xml:space="preserve">Git handles version control. This </w:t>
+      </w:r>
+      <w:r>
+        <w:t>allows files to be backed up, changes to be undone, redone and merged in. Changes are tracked and everything is online, allowing files to be accessed anywhere.</w:t>
+      </w:r>
+    </w:p>
+    <w:p>
+      <w:r>
+        <w:t xml:space="preserve">2. List the four commands you would use to commit the file ’changes.txt’ (assuming the file has been changed since the last commit) to Git and push it to the GitHub repository </w:t>
+      </w:r>
+      <w:hyperlink r:id="rId7" w:history="1">
         <w:r>
           <w:rPr>
             <w:rStyle w:val="Hyperlink"/>
@@ -281,17 +287,45 @@
       </w:r>
     </w:p>
     <w:p>
-      <w:pPr>
-        <w:rPr>
-          <w:lang w:val="en-GB"/>
-        </w:rPr>
-      </w:pPr>
       <w:r>
         <w:t>3. What does it mean for a file to be: (a) untracked (b) staged (c) committed</w:t>
       </w:r>
     </w:p>
     <w:p>
       <w:pPr>
+        <w:ind w:left="720"/>
+      </w:pPr>
+      <w:r>
+        <w:t>For a file to be untracked means that git sees a file that was not present in a previous commit.</w:t>
+      </w:r>
+    </w:p>
+    <w:p>
+      <w:pPr>
+        <w:ind w:left="720"/>
+      </w:pPr>
+      <w:r>
+        <w:t>Staging is where files are ready to be committed, but changes are still able to be made</w:t>
+      </w:r>
+      <w:r>
+        <w:t>.</w:t>
+      </w:r>
+    </w:p>
+    <w:p>
+      <w:pPr>
+        <w:ind w:left="720"/>
+        <w:rPr>
+          <w:lang w:val="en-GB"/>
+        </w:rPr>
+      </w:pPr>
+      <w:r>
+        <w:t xml:space="preserve">Committed is a snapshot of the files </w:t>
+      </w:r>
+      <w:r>
+        <w:t xml:space="preserve">currently. </w:t>
+      </w:r>
+    </w:p>
+    <w:p>
+      <w:pPr>
         <w:pStyle w:val="Heading2"/>
         <w:rPr>
           <w:lang w:val="en-GB"/>
@@ -310,7 +344,7 @@
           <w:lang w:val="en-GB"/>
         </w:rPr>
       </w:pPr>
-      <w:hyperlink r:id="rId6" w:history="1">
+      <w:hyperlink r:id="rId8" w:history="1">
         <w:r>
           <w:rPr>
             <w:rStyle w:val="Hyperlink"/>
@@ -355,17 +389,126 @@
         <w:rPr>
           <w:lang w:val="en-GB"/>
         </w:rPr>
-        <w:t xml:space="preserve"> and main.exe</w:t>
+        <w:t xml:space="preserve">, </w:t>
+      </w:r>
+      <w:r>
+        <w:rPr>
+          <w:lang w:val="en-GB"/>
+        </w:rPr>
+        <w:t>main.exe</w:t>
+      </w:r>
+      <w:r>
+        <w:rPr>
+          <w:lang w:val="en-GB"/>
+        </w:rPr>
+        <w:t xml:space="preserve">, tut sheet as well as word document and pdf of this report. </w:t>
       </w:r>
     </w:p>
     <w:sectPr>
       <w:pgSz w:w="11906" w:h="16838"/>
-      <w:pgMar w:top="1440" w:right="1440" w:bottom="1440" w:left="1440" w:header="708" w:footer="708" w:gutter="0"/>
+      <w:pgMar w:top="720" w:right="720" w:bottom="720" w:left="720" w:header="708" w:footer="708" w:gutter="0"/>
       <w:cols w:space="708"/>
       <w:docGrid w:linePitch="360"/>
     </w:sectPr>
   </w:body>
 </w:document>
+</file>
+
+<file path=word/numbering.xml><?xml version="1.0" encoding="utf-8"?>
+<w:numbering xmlns:wpc="http://schemas.microsoft.com/office/word/2010/wordprocessingCanvas" xmlns:cx="http://schemas.microsoft.com/office/drawing/2014/chartex" xmlns:cx1="http://schemas.microsoft.com/office/drawing/2015/9/8/chartex" xmlns:cx2="http://schemas.microsoft.com/office/drawing/2015/10/21/chartex" xmlns:cx3="http://schemas.microsoft.com/office/drawing/2016/5/9/chartex" xmlns:cx4="http://schemas.microsoft.com/office/drawing/2016/5/10/chartex" xmlns:cx5="http://schemas.microsoft.com/office/drawing/2016/5/11/chartex" xmlns:cx6="http://schemas.microsoft.com/office/drawing/2016/5/12/chartex" xmlns:cx7="http://schemas.microsoft.com/office/drawing/2016/5/13/chartex" xmlns:cx8="http://schemas.microsoft.com/office/drawing/2016/5/14/chartex" xmlns:mc="http://schemas.openxmlformats.org/markup-compatibility/2006" xmlns:aink="http://schemas.microsoft.com/office/drawing/2016/ink" xmlns:am3d="http://schemas.microsoft.com/office/drawing/2017/model3d" xmlns:o="urn:schemas-microsoft-com:office:office" xmlns:r="http://schemas.openxmlformats.org/officeDocument/2006/relationships" xmlns:m="http://schemas.openxmlformats.org/officeDocument/2006/math" xmlns:v="urn:schemas-microsoft-com:vml" xmlns:wp14="http://schemas.microsoft.com/office/word/2010/wordprocessingDrawing" xmlns:wp="http://schemas.openxmlformats.org/drawingml/2006/wordprocessingDrawing" xmlns:w10="urn:schemas-microsoft-com:office:word" xmlns:w="http://schemas.openxmlformats.org/wordprocessingml/2006/main" xmlns:w14="http://schemas.microsoft.com/office/word/2010/wordml" xmlns:w15="http://schemas.microsoft.com/office/word/2012/wordml" xmlns:w16cex="http://schemas.microsoft.com/office/word/2018/wordml/cex" xmlns:w16cid="http://schemas.microsoft.com/office/word/2016/wordml/cid" xmlns:w16="http://schemas.microsoft.com/office/word/2018/wordml" xmlns:w16sdtdh="http://schemas.microsoft.com/office/word/2020/wordml/sdtdatahash" xmlns:w16se="http://schemas.microsoft.com/office/word/2015/wordml/symex" xmlns:wpg="http://schemas.microsoft.com/office/word/2010/wordprocessingGroup" xmlns:wpi="http://schemas.microsoft.com/office/word/2010/wordprocessingInk" xmlns:wne="http://schemas.microsoft.com/office/word/2006/wordml" xmlns:wps="http://schemas.microsoft.com/office/word/2010/wordprocessingShape" mc:Ignorable="w14 w15 w16se w16cid w16 w16cex w16sdtdh wp14">
+  <w:abstractNum w:abstractNumId="0" w15:restartNumberingAfterBreak="0">
+    <w:nsid w:val="3521612A"/>
+    <w:multiLevelType w:val="hybridMultilevel"/>
+    <w:tmpl w:val="63D8C3A4"/>
+    <w:lvl w:ilvl="0" w:tplc="1C09000F">
+      <w:start w:val="1"/>
+      <w:numFmt w:val="decimal"/>
+      <w:lvlText w:val="%1."/>
+      <w:lvlJc w:val="left"/>
+      <w:pPr>
+        <w:ind w:left="720" w:hanging="360"/>
+      </w:pPr>
+      <w:rPr>
+        <w:rFonts w:hint="default"/>
+      </w:rPr>
+    </w:lvl>
+    <w:lvl w:ilvl="1" w:tplc="1C090019" w:tentative="1">
+      <w:start w:val="1"/>
+      <w:numFmt w:val="lowerLetter"/>
+      <w:lvlText w:val="%2."/>
+      <w:lvlJc w:val="left"/>
+      <w:pPr>
+        <w:ind w:left="1440" w:hanging="360"/>
+      </w:pPr>
+    </w:lvl>
+    <w:lvl w:ilvl="2" w:tplc="1C09001B" w:tentative="1">
+      <w:start w:val="1"/>
+      <w:numFmt w:val="lowerRoman"/>
+      <w:lvlText w:val="%3."/>
+      <w:lvlJc w:val="right"/>
+      <w:pPr>
+        <w:ind w:left="2160" w:hanging="180"/>
+      </w:pPr>
+    </w:lvl>
+    <w:lvl w:ilvl="3" w:tplc="1C09000F" w:tentative="1">
+      <w:start w:val="1"/>
+      <w:numFmt w:val="decimal"/>
+      <w:lvlText w:val="%4."/>
+      <w:lvlJc w:val="left"/>
+      <w:pPr>
+        <w:ind w:left="2880" w:hanging="360"/>
+      </w:pPr>
+    </w:lvl>
+    <w:lvl w:ilvl="4" w:tplc="1C090019" w:tentative="1">
+      <w:start w:val="1"/>
+      <w:numFmt w:val="lowerLetter"/>
+      <w:lvlText w:val="%5."/>
+      <w:lvlJc w:val="left"/>
+      <w:pPr>
+        <w:ind w:left="3600" w:hanging="360"/>
+      </w:pPr>
+    </w:lvl>
+    <w:lvl w:ilvl="5" w:tplc="1C09001B" w:tentative="1">
+      <w:start w:val="1"/>
+      <w:numFmt w:val="lowerRoman"/>
+      <w:lvlText w:val="%6."/>
+      <w:lvlJc w:val="right"/>
+      <w:pPr>
+        <w:ind w:left="4320" w:hanging="180"/>
+      </w:pPr>
+    </w:lvl>
+    <w:lvl w:ilvl="6" w:tplc="1C09000F" w:tentative="1">
+      <w:start w:val="1"/>
+      <w:numFmt w:val="decimal"/>
+      <w:lvlText w:val="%7."/>
+      <w:lvlJc w:val="left"/>
+      <w:pPr>
+        <w:ind w:left="5040" w:hanging="360"/>
+      </w:pPr>
+    </w:lvl>
+    <w:lvl w:ilvl="7" w:tplc="1C090019" w:tentative="1">
+      <w:start w:val="1"/>
+      <w:numFmt w:val="lowerLetter"/>
+      <w:lvlText w:val="%8."/>
+      <w:lvlJc w:val="left"/>
+      <w:pPr>
+        <w:ind w:left="5760" w:hanging="360"/>
+      </w:pPr>
+    </w:lvl>
+    <w:lvl w:ilvl="8" w:tplc="1C09001B" w:tentative="1">
+      <w:start w:val="1"/>
+      <w:numFmt w:val="lowerRoman"/>
+      <w:lvlText w:val="%9."/>
+      <w:lvlJc w:val="right"/>
+      <w:pPr>
+        <w:ind w:left="6480" w:hanging="180"/>
+      </w:pPr>
+    </w:lvl>
+  </w:abstractNum>
+  <w:num w:numId="1">
+    <w:abstractNumId w:val="0"/>
+  </w:num>
+</w:numbering>
 </file>
 
 <file path=word/styles.xml><?xml version="1.0" encoding="utf-8"?>
@@ -871,6 +1014,17 @@
       </w:tblBorders>
     </w:tblPr>
   </w:style>
+  <w:style w:type="paragraph" w:styleId="ListParagraph">
+    <w:name w:val="List Paragraph"/>
+    <w:basedOn w:val="Normal"/>
+    <w:uiPriority w:val="34"/>
+    <w:qFormat/>
+    <w:rsid w:val="001D0729"/>
+    <w:pPr>
+      <w:ind w:left="720"/>
+      <w:contextualSpacing/>
+    </w:pPr>
+  </w:style>
 </w:styles>
 </file>
 
@@ -1167,4 +1321,16 @@
     </a:ext>
   </a:extLst>
 </a:theme>
+</file>
+
+<file path=customXml/item1.xml><?xml version="1.0" encoding="utf-8"?>
+<b:Sources xmlns:b="http://schemas.openxmlformats.org/officeDocument/2006/bibliography" xmlns="http://schemas.openxmlformats.org/officeDocument/2006/bibliography" SelectedStyle="\IEEE2006OfficeOnline.xsl" StyleName="IEEE" Version="2006"/>
+</file>
+
+<file path=customXml/itemProps1.xml><?xml version="1.0" encoding="utf-8"?>
+<ds:datastoreItem xmlns:ds="http://schemas.openxmlformats.org/officeDocument/2006/customXml" ds:itemID="{5A03D830-92ED-4B9D-BE19-95EFED94B3A7}">
+  <ds:schemaRefs>
+    <ds:schemaRef ds:uri="http://schemas.openxmlformats.org/officeDocument/2006/bibliography"/>
+  </ds:schemaRefs>
+</ds:datastoreItem>
 </file>
</xml_diff>